<commit_message>
Petites modifications fichiers MD
</commit_message>
<xml_diff>
--- a/algo kNN/k voisins.docx
+++ b/algo kNN/k voisins.docx
@@ -33,13 +33,7 @@
         <w:t xml:space="preserve"> </w:t>
       </w:r>
       <w:r>
-        <w:t xml:space="preserve">selon une liste de catégories connues</w:t>
-      </w:r>
-      <w:r>
-        <w:t xml:space="preserve"> </w:t>
-      </w:r>
-      <w:r>
-        <w:t xml:space="preserve">(par exemple, une image contient-elle un chat ou une voiture ?)</w:t>
+        <w:t xml:space="preserve">selon une liste de catégories connues.</w:t>
       </w:r>
     </w:p>
     <w:p>
@@ -47,6 +41,38 @@
         <w:pStyle w:val="BodyText"/>
       </w:pPr>
       <w:r>
+        <w:t xml:space="preserve">Par exemple:</w:t>
+      </w:r>
+    </w:p>
+    <w:p>
+      <w:pPr>
+        <w:pStyle w:val="Compact"/>
+        <w:numPr>
+          <w:numId w:val="1001"/>
+          <w:ilvl w:val="0"/>
+        </w:numPr>
+      </w:pPr>
+      <w:r>
+        <w:t xml:space="preserve">une image contient-elle un chat ou une voiture ?</w:t>
+      </w:r>
+    </w:p>
+    <w:p>
+      <w:pPr>
+        <w:pStyle w:val="Compact"/>
+        <w:numPr>
+          <w:numId w:val="1001"/>
+          <w:ilvl w:val="0"/>
+        </w:numPr>
+      </w:pPr>
+      <w:r>
+        <w:t xml:space="preserve">un email qu’on reçoit contient-il du spam ou pas ?</w:t>
+      </w:r>
+    </w:p>
+    <w:p>
+      <w:pPr>
+        <w:pStyle w:val="FirstParagraph"/>
+      </w:pPr>
+      <w:r>
         <w:t xml:space="preserve">Il existe de nombreux algorithmes pour faire cela.</w:t>
       </w:r>
     </w:p>
@@ -76,13 +102,7 @@
         <w:rPr>
           <w:i/>
         </w:rPr>
-        <w:t xml:space="preserve">k</w:t>
-      </w:r>
-      <w:r>
-        <w:rPr>
-          <w:i/>
-        </w:rPr>
-        <w:t xml:space="preserve"> </w:t>
+        <w:t xml:space="preserve">k-</w:t>
       </w:r>
       <w:r>
         <w:rPr>
@@ -262,7 +282,7 @@
         <w:t xml:space="preserve"> </w:t>
       </w:r>
       <w:r>
-        <w:t xml:space="preserve">dont on connait la</w:t>
+        <w:t xml:space="preserve">dont on connaît la</w:t>
       </w:r>
       <w:r>
         <w:t xml:space="preserve"> </w:t>
@@ -438,7 +458,7 @@
     <w:p>
       <w:pPr>
         <w:numPr>
-          <w:numId w:val="1001"/>
+          <w:numId w:val="1002"/>
           <w:ilvl w:val="0"/>
         </w:numPr>
       </w:pPr>
@@ -522,7 +542,7 @@
     <w:p>
       <w:pPr>
         <w:numPr>
-          <w:numId w:val="1001"/>
+          <w:numId w:val="1002"/>
           <w:ilvl w:val="0"/>
         </w:numPr>
       </w:pPr>
@@ -747,156 +767,7 @@
         <w:pStyle w:val="FirstParagraph"/>
       </w:pPr>
       <w:r>
-        <w:rPr>
-          <w:i/>
-        </w:rPr>
-        <w:t xml:space="preserve">Exercice: en vous aidant du fichier algo_1nn.py compléter l’algorithme et vérifier son fonctionnement</w:t>
-      </w:r>
-    </w:p>
-    <w:p>
-      <w:pPr>
-        <w:pStyle w:val="Heading2"/>
-      </w:pPr>
-      <w:bookmarkStart w:id="23" w:name="principe-du-k-nn"/>
-      <w:r>
-        <w:t xml:space="preserve">3. Principe du k-NN</w:t>
-      </w:r>
-      <w:bookmarkEnd w:id="23"/>
-    </w:p>
-    <w:p>
-      <w:pPr>
-        <w:pStyle w:val="FirstParagraph"/>
-      </w:pPr>
-      <w:r>
-        <w:t xml:space="preserve">Le contexte de travail est le même que pour l’algorithme 1-NN, mais on procède de la façon suivante :</w:t>
-      </w:r>
-    </w:p>
-    <w:p>
-      <w:pPr>
-        <w:numPr>
-          <w:numId w:val="1002"/>
-          <w:ilvl w:val="0"/>
-        </w:numPr>
-      </w:pPr>
-      <w:r>
-        <w:t xml:space="preserve">Parmi les</w:t>
-      </w:r>
-      <w:r>
-        <w:t xml:space="preserve"> </w:t>
-      </w:r>
-      <m:oMath>
-        <m:r>
-          <m:t>n</m:t>
-        </m:r>
-      </m:oMath>
-      <w:r>
-        <w:t xml:space="preserve"> </w:t>
-      </w:r>
-      <w:r>
-        <w:t xml:space="preserve">objets de</w:t>
-      </w:r>
-      <w:r>
-        <w:t xml:space="preserve"> </w:t>
-      </w:r>
-      <m:oMath>
-        <m:r>
-          <m:t>E</m:t>
-        </m:r>
-      </m:oMath>
-      <w:r>
-        <w:t xml:space="preserve">, on recherche les</w:t>
-      </w:r>
-      <w:r>
-        <w:t xml:space="preserve"> </w:t>
-      </w:r>
-      <m:oMath>
-        <m:r>
-          <m:t>k</m:t>
-        </m:r>
-      </m:oMath>
-      <w:r>
-        <w:t xml:space="preserve"> </w:t>
-      </w:r>
-      <w:r>
-        <w:t xml:space="preserve">voisins les plus proches de</w:t>
-      </w:r>
-      <w:r>
-        <w:t xml:space="preserve"> </w:t>
-      </w:r>
-      <m:oMath>
-        <m:r>
-          <m:t>o</m:t>
-        </m:r>
-      </m:oMath>
-      <w:r>
-        <w:t xml:space="preserve">.</w:t>
-      </w:r>
-    </w:p>
-    <w:p>
-      <w:pPr>
-        <w:numPr>
-          <w:numId w:val="1002"/>
-          <w:ilvl w:val="0"/>
-        </w:numPr>
-      </w:pPr>
-      <w:r>
-        <w:t xml:space="preserve">Parmi ces</w:t>
-      </w:r>
-      <w:r>
-        <w:t xml:space="preserve"> </w:t>
-      </w:r>
-      <m:oMath>
-        <m:r>
-          <m:t>k</m:t>
-        </m:r>
-      </m:oMath>
-      <w:r>
-        <w:t xml:space="preserve"> </w:t>
-      </w:r>
-      <w:r>
-        <w:t xml:space="preserve">voisins, on compte les effectifs de chaque classe</w:t>
-      </w:r>
-      <w:r>
-        <w:t xml:space="preserve"> </w:t>
-      </w:r>
-      <w:r>
-        <w:t xml:space="preserve">et on attribue à</w:t>
-      </w:r>
-      <w:r>
-        <w:t xml:space="preserve"> </w:t>
-      </w:r>
-      <m:oMath>
-        <m:r>
-          <m:t>o</m:t>
-        </m:r>
-      </m:oMath>
-      <w:r>
-        <w:t xml:space="preserve"> </w:t>
-      </w:r>
-      <w:r>
-        <w:t xml:space="preserve">la classe majoritaire.</w:t>
-      </w:r>
-    </w:p>
-    <w:p>
-      <w:pPr>
-        <w:pStyle w:val="FirstParagraph"/>
-      </w:pPr>
-      <w:r>
-        <w:t xml:space="preserve">Remarque : dans le cas d’égalité d’effectifs entre deux classes, la classe attribuée dépendra de l’implémentation</w:t>
-      </w:r>
-      <w:r>
-        <w:t xml:space="preserve"> </w:t>
-      </w:r>
-      <w:r>
-        <w:t xml:space="preserve">du point 2.</w:t>
-      </w:r>
-    </w:p>
-    <w:p>
-      <w:pPr>
-        <w:pStyle w:val="BodyText"/>
-      </w:pPr>
-      <w:r>
-        <w:t xml:space="preserve">Algorithme naïf : on suppose</w:t>
+        <w:t xml:space="preserve">Exemple : démonstration d’un algorithme 1-NN avec points et couleurs</w:t>
       </w:r>
     </w:p>
     <w:p>
@@ -908,18 +779,176 @@
         </w:numPr>
       </w:pPr>
       <w:r>
-        <w:t xml:space="preserve">qu’on dispose d’une fonction distance_max(objet, liste) renvoyant la plus grande distance entre un objet et les objets de la liste</w:t>
+        <w:t xml:space="preserve">Exercices n°1 question 1, n°2 et n°3 de la feuille d’exercices.</w:t>
+      </w:r>
+    </w:p>
+    <w:p>
+      <w:pPr>
+        <w:pStyle w:val="Heading2"/>
+      </w:pPr>
+      <w:bookmarkStart w:id="23" w:name="principe-du-k-nn"/>
+      <w:r>
+        <w:t xml:space="preserve">3. Principe du k-NN</w:t>
+      </w:r>
+      <w:bookmarkEnd w:id="23"/>
+    </w:p>
+    <w:p>
+      <w:pPr>
+        <w:pStyle w:val="FirstParagraph"/>
+      </w:pPr>
+      <w:r>
+        <w:t xml:space="preserve">Le contexte de travail est le même que pour l’algorithme 1-NN, mais on procède de la façon suivante :</w:t>
+      </w:r>
+    </w:p>
+    <w:p>
+      <w:pPr>
+        <w:numPr>
+          <w:numId w:val="1004"/>
+          <w:ilvl w:val="0"/>
+        </w:numPr>
+      </w:pPr>
+      <w:r>
+        <w:t xml:space="preserve">Parmi les</w:t>
+      </w:r>
+      <w:r>
+        <w:t xml:space="preserve"> </w:t>
+      </w:r>
+      <m:oMath>
+        <m:r>
+          <m:t>n</m:t>
+        </m:r>
+      </m:oMath>
+      <w:r>
+        <w:t xml:space="preserve"> </w:t>
+      </w:r>
+      <w:r>
+        <w:t xml:space="preserve">objets de</w:t>
+      </w:r>
+      <w:r>
+        <w:t xml:space="preserve"> </w:t>
+      </w:r>
+      <m:oMath>
+        <m:r>
+          <m:t>E</m:t>
+        </m:r>
+      </m:oMath>
+      <w:r>
+        <w:t xml:space="preserve">, on recherche les</w:t>
+      </w:r>
+      <w:r>
+        <w:t xml:space="preserve"> </w:t>
+      </w:r>
+      <m:oMath>
+        <m:r>
+          <m:t>k</m:t>
+        </m:r>
+      </m:oMath>
+      <w:r>
+        <w:t xml:space="preserve"> </w:t>
+      </w:r>
+      <w:r>
+        <w:t xml:space="preserve">voisins les plus proches de</w:t>
+      </w:r>
+      <w:r>
+        <w:t xml:space="preserve"> </w:t>
+      </w:r>
+      <m:oMath>
+        <m:r>
+          <m:t>o</m:t>
+        </m:r>
+      </m:oMath>
+      <w:r>
+        <w:t xml:space="preserve">.</w:t>
+      </w:r>
+    </w:p>
+    <w:p>
+      <w:pPr>
+        <w:numPr>
+          <w:numId w:val="1004"/>
+          <w:ilvl w:val="0"/>
+        </w:numPr>
+      </w:pPr>
+      <w:r>
+        <w:t xml:space="preserve">Parmi ces</w:t>
+      </w:r>
+      <w:r>
+        <w:t xml:space="preserve"> </w:t>
+      </w:r>
+      <m:oMath>
+        <m:r>
+          <m:t>k</m:t>
+        </m:r>
+      </m:oMath>
+      <w:r>
+        <w:t xml:space="preserve"> </w:t>
+      </w:r>
+      <w:r>
+        <w:t xml:space="preserve">voisins, on compte les effectifs de chaque classe</w:t>
+      </w:r>
+      <w:r>
+        <w:t xml:space="preserve"> </w:t>
+      </w:r>
+      <w:r>
+        <w:t xml:space="preserve">et on attribue à</w:t>
+      </w:r>
+      <w:r>
+        <w:t xml:space="preserve"> </w:t>
+      </w:r>
+      <m:oMath>
+        <m:r>
+          <m:t>o</m:t>
+        </m:r>
+      </m:oMath>
+      <w:r>
+        <w:t xml:space="preserve"> </w:t>
+      </w:r>
+      <w:r>
+        <w:t xml:space="preserve">la classe majoritaire.</w:t>
+      </w:r>
+    </w:p>
+    <w:p>
+      <w:pPr>
+        <w:pStyle w:val="FirstParagraph"/>
+      </w:pPr>
+      <w:r>
+        <w:t xml:space="preserve">Remarque : dans le cas d’égalité d’effectifs entre deux classes, la classe attribuée dépendra de l’implémentation</w:t>
+      </w:r>
+      <w:r>
+        <w:t xml:space="preserve"> </w:t>
+      </w:r>
+      <w:r>
+        <w:t xml:space="preserve">du point 2.</w:t>
+      </w:r>
+    </w:p>
+    <w:p>
+      <w:pPr>
+        <w:pStyle w:val="BodyText"/>
+      </w:pPr>
+      <w:r>
+        <w:t xml:space="preserve">Algorithme naïf : on suppose</w:t>
       </w:r>
     </w:p>
     <w:p>
       <w:pPr>
         <w:pStyle w:val="Compact"/>
         <w:numPr>
-          <w:numId w:val="1003"/>
+          <w:numId w:val="1005"/>
           <w:ilvl w:val="0"/>
         </w:numPr>
       </w:pPr>
       <w:r>
+        <w:t xml:space="preserve">qu’on dispose d’une fonction distance_max(objet, liste) renvoyant la plus grande distance entre un objet et les objets de la liste</w:t>
+      </w:r>
+    </w:p>
+    <w:p>
+      <w:pPr>
+        <w:pStyle w:val="Compact"/>
+        <w:numPr>
+          <w:numId w:val="1005"/>
+          <w:ilvl w:val="0"/>
+        </w:numPr>
+      </w:pPr>
+      <w:r>
         <w:t xml:space="preserve">qu’il n’y a que deux classes d’objets</w:t>
       </w:r>
       <w:r>
@@ -955,7 +984,7 @@
         <w:rPr>
           <w:rStyle w:val="VerbatimChar"/>
         </w:rPr>
-        <w:t xml:space="preserve">Fonction classe_knn(o)</w:t>
+        <w:t xml:space="preserve">Fonction k_voisins(o)</w:t>
       </w:r>
       <w:r>
         <w:br w:type="textWrapping"/>
@@ -1081,6 +1110,39 @@
         <w:rPr>
           <w:rStyle w:val="VerbatimChar"/>
         </w:rPr>
+        <w:t xml:space="preserve">    Renvoyer voisins</w:t>
+      </w:r>
+      <w:r>
+        <w:br w:type="textWrapping"/>
+      </w:r>
+      <w:r>
+        <w:br w:type="textWrapping"/>
+      </w:r>
+      <w:r>
+        <w:rPr>
+          <w:rStyle w:val="VerbatimChar"/>
+        </w:rPr>
+        <w:t xml:space="preserve">Fonction classe_knn(0)</w:t>
+      </w:r>
+      <w:r>
+        <w:br w:type="textWrapping"/>
+      </w:r>
+      <w:r>
+        <w:rPr>
+          <w:rStyle w:val="VerbatimChar"/>
+        </w:rPr>
+        <w:t xml:space="preserve">    voisins = k_voisins(o)</w:t>
+      </w:r>
+      <w:r>
+        <w:br w:type="textWrapping"/>
+      </w:r>
+      <w:r>
+        <w:br w:type="textWrapping"/>
+      </w:r>
+      <w:r>
+        <w:rPr>
+          <w:rStyle w:val="VerbatimChar"/>
+        </w:rPr>
         <w:t xml:space="preserve">    effectif_c1 = 0</w:t>
       </w:r>
       <w:r>
@@ -1205,6 +1267,18 @@
           <w:rStyle w:val="VerbatimChar"/>
         </w:rPr>
         <w:t xml:space="preserve">    FinSi</w:t>
+      </w:r>
+    </w:p>
+    <w:p>
+      <w:pPr>
+        <w:pStyle w:val="Compact"/>
+        <w:numPr>
+          <w:numId w:val="1006"/>
+          <w:ilvl w:val="0"/>
+        </w:numPr>
+      </w:pPr>
+      <w:r>
+        <w:t xml:space="preserve">Exercices n°1 questions 2 et 3, n°4 et n°5 de la feuille d’exercice</w:t>
       </w:r>
     </w:p>
     <w:sectPr/>
@@ -1443,8 +1517,111 @@
       </w:pPr>
     </w:lvl>
   </w:abstractNum>
+  <w:abstractNum w:abstractNumId="991">
+    <w:nsid w:val="ea454b4c"/>
+    <w:multiLevelType w:val="multilevel"/>
+    <w:lvl w:ilvl="0">
+      <w:numFmt w:val="bullet"/>
+      <w:lvlText w:val="•"/>
+      <w:lvlJc w:val="left"/>
+      <w:pPr>
+        <w:tabs>
+          <w:tab w:val="num" w:pos="0"/>
+        </w:tabs>
+        <w:ind w:left="480" w:hanging="480"/>
+      </w:pPr>
+    </w:lvl>
+    <w:lvl w:ilvl="1">
+      <w:numFmt w:val="bullet"/>
+      <w:lvlText w:val="–"/>
+      <w:lvlJc w:val="left"/>
+      <w:pPr>
+        <w:tabs>
+          <w:tab w:val="num" w:pos="720"/>
+        </w:tabs>
+        <w:ind w:left="1200" w:hanging="480"/>
+      </w:pPr>
+    </w:lvl>
+    <w:lvl w:ilvl="2">
+      <w:numFmt w:val="bullet"/>
+      <w:lvlText w:val="•"/>
+      <w:lvlJc w:val="left"/>
+      <w:pPr>
+        <w:tabs>
+          <w:tab w:val="num" w:pos="1440"/>
+        </w:tabs>
+        <w:ind w:left="1920" w:hanging="480"/>
+      </w:pPr>
+    </w:lvl>
+    <w:lvl w:ilvl="3">
+      <w:numFmt w:val="bullet"/>
+      <w:lvlText w:val="–"/>
+      <w:lvlJc w:val="left"/>
+      <w:pPr>
+        <w:tabs>
+          <w:tab w:val="num" w:pos="2160"/>
+        </w:tabs>
+        <w:ind w:left="2640" w:hanging="480"/>
+      </w:pPr>
+    </w:lvl>
+    <w:lvl w:ilvl="4">
+      <w:numFmt w:val="bullet"/>
+      <w:lvlText w:val="•"/>
+      <w:lvlJc w:val="left"/>
+      <w:pPr>
+        <w:tabs>
+          <w:tab w:val="num" w:pos="2880"/>
+        </w:tabs>
+        <w:ind w:left="3360" w:hanging="480"/>
+      </w:pPr>
+    </w:lvl>
+    <w:lvl w:ilvl="5">
+      <w:numFmt w:val="bullet"/>
+      <w:lvlText w:val="–"/>
+      <w:lvlJc w:val="left"/>
+      <w:pPr>
+        <w:tabs>
+          <w:tab w:val="num" w:pos="3600"/>
+        </w:tabs>
+        <w:ind w:left="4080" w:hanging="480"/>
+      </w:pPr>
+    </w:lvl>
+    <w:lvl w:ilvl="6">
+      <w:numFmt w:val="bullet"/>
+      <w:lvlText w:val="•"/>
+      <w:lvlJc w:val="left"/>
+      <w:pPr>
+        <w:tabs>
+          <w:tab w:val="num" w:pos="4320"/>
+        </w:tabs>
+        <w:ind w:left="4800" w:hanging="480"/>
+      </w:pPr>
+    </w:lvl>
+    <w:lvl w:ilvl="7">
+      <w:numFmt w:val="bullet"/>
+      <w:lvlText w:val="–"/>
+      <w:lvlJc w:val="left"/>
+      <w:pPr>
+        <w:tabs>
+          <w:tab w:val="num" w:pos="5040"/>
+        </w:tabs>
+        <w:ind w:left="5520" w:hanging="480"/>
+      </w:pPr>
+    </w:lvl>
+    <w:lvl w:ilvl="8">
+      <w:numFmt w:val="bullet"/>
+      <w:lvlText w:val="•"/>
+      <w:lvlJc w:val="left"/>
+      <w:pPr>
+        <w:tabs>
+          <w:tab w:val="num" w:pos="5760"/>
+        </w:tabs>
+        <w:ind w:left="6240" w:hanging="480"/>
+      </w:pPr>
+    </w:lvl>
+  </w:abstractNum>
   <w:abstractNum w:abstractNumId="99411">
-    <w:nsid w:val="ea454b4c"/>
+    <w:nsid w:val="71315dca"/>
     <w:multiLevelType w:val="multilevel"/>
     <w:lvl w:ilvl="0">
       <w:start w:val="1"/>
@@ -1546,109 +1723,6 @@
       <w:start w:val="1"/>
       <w:numFmt w:val="decimal"/>
       <w:lvlText w:val="%9."/>
-      <w:lvlJc w:val="left"/>
-      <w:pPr>
-        <w:tabs>
-          <w:tab w:val="num" w:pos="5760"/>
-        </w:tabs>
-        <w:ind w:left="6240" w:hanging="480"/>
-      </w:pPr>
-    </w:lvl>
-  </w:abstractNum>
-  <w:abstractNum w:abstractNumId="991">
-    <w:nsid w:val="71315dca"/>
-    <w:multiLevelType w:val="multilevel"/>
-    <w:lvl w:ilvl="0">
-      <w:numFmt w:val="bullet"/>
-      <w:lvlText w:val="•"/>
-      <w:lvlJc w:val="left"/>
-      <w:pPr>
-        <w:tabs>
-          <w:tab w:val="num" w:pos="0"/>
-        </w:tabs>
-        <w:ind w:left="480" w:hanging="480"/>
-      </w:pPr>
-    </w:lvl>
-    <w:lvl w:ilvl="1">
-      <w:numFmt w:val="bullet"/>
-      <w:lvlText w:val="–"/>
-      <w:lvlJc w:val="left"/>
-      <w:pPr>
-        <w:tabs>
-          <w:tab w:val="num" w:pos="720"/>
-        </w:tabs>
-        <w:ind w:left="1200" w:hanging="480"/>
-      </w:pPr>
-    </w:lvl>
-    <w:lvl w:ilvl="2">
-      <w:numFmt w:val="bullet"/>
-      <w:lvlText w:val="•"/>
-      <w:lvlJc w:val="left"/>
-      <w:pPr>
-        <w:tabs>
-          <w:tab w:val="num" w:pos="1440"/>
-        </w:tabs>
-        <w:ind w:left="1920" w:hanging="480"/>
-      </w:pPr>
-    </w:lvl>
-    <w:lvl w:ilvl="3">
-      <w:numFmt w:val="bullet"/>
-      <w:lvlText w:val="–"/>
-      <w:lvlJc w:val="left"/>
-      <w:pPr>
-        <w:tabs>
-          <w:tab w:val="num" w:pos="2160"/>
-        </w:tabs>
-        <w:ind w:left="2640" w:hanging="480"/>
-      </w:pPr>
-    </w:lvl>
-    <w:lvl w:ilvl="4">
-      <w:numFmt w:val="bullet"/>
-      <w:lvlText w:val="•"/>
-      <w:lvlJc w:val="left"/>
-      <w:pPr>
-        <w:tabs>
-          <w:tab w:val="num" w:pos="2880"/>
-        </w:tabs>
-        <w:ind w:left="3360" w:hanging="480"/>
-      </w:pPr>
-    </w:lvl>
-    <w:lvl w:ilvl="5">
-      <w:numFmt w:val="bullet"/>
-      <w:lvlText w:val="–"/>
-      <w:lvlJc w:val="left"/>
-      <w:pPr>
-        <w:tabs>
-          <w:tab w:val="num" w:pos="3600"/>
-        </w:tabs>
-        <w:ind w:left="4080" w:hanging="480"/>
-      </w:pPr>
-    </w:lvl>
-    <w:lvl w:ilvl="6">
-      <w:numFmt w:val="bullet"/>
-      <w:lvlText w:val="•"/>
-      <w:lvlJc w:val="left"/>
-      <w:pPr>
-        <w:tabs>
-          <w:tab w:val="num" w:pos="4320"/>
-        </w:tabs>
-        <w:ind w:left="4800" w:hanging="480"/>
-      </w:pPr>
-    </w:lvl>
-    <w:lvl w:ilvl="7">
-      <w:numFmt w:val="bullet"/>
-      <w:lvlText w:val="–"/>
-      <w:lvlJc w:val="left"/>
-      <w:pPr>
-        <w:tabs>
-          <w:tab w:val="num" w:pos="5040"/>
-        </w:tabs>
-        <w:ind w:left="5520" w:hanging="480"/>
-      </w:pPr>
-    </w:lvl>
-    <w:lvl w:ilvl="8">
-      <w:numFmt w:val="bullet"/>
-      <w:lvlText w:val="•"/>
       <w:lvlJc w:val="left"/>
       <w:pPr>
         <w:tabs>
@@ -1665,34 +1739,7 @@
     <w:abstractNumId w:val="990"/>
   </w:num>
   <w:num w:numId="1001">
-    <w:abstractNumId w:val="99411"/>
-    <w:lvlOverride w:ilvl="0">
-      <w:startOverride w:val="1"/>
-    </w:lvlOverride>
-    <w:lvlOverride w:ilvl="1">
-      <w:startOverride w:val="1"/>
-    </w:lvlOverride>
-    <w:lvlOverride w:ilvl="2">
-      <w:startOverride w:val="1"/>
-    </w:lvlOverride>
-    <w:lvlOverride w:ilvl="3">
-      <w:startOverride w:val="1"/>
-    </w:lvlOverride>
-    <w:lvlOverride w:ilvl="4">
-      <w:startOverride w:val="1"/>
-    </w:lvlOverride>
-    <w:lvlOverride w:ilvl="5">
-      <w:startOverride w:val="1"/>
-    </w:lvlOverride>
-    <w:lvlOverride w:ilvl="6">
-      <w:startOverride w:val="1"/>
-    </w:lvlOverride>
-    <w:lvlOverride w:ilvl="7">
-      <w:startOverride w:val="1"/>
-    </w:lvlOverride>
-    <w:lvlOverride w:ilvl="8">
-      <w:startOverride w:val="1"/>
-    </w:lvlOverride>
+    <w:abstractNumId w:val="991"/>
   </w:num>
   <w:num w:numId="1002">
     <w:abstractNumId w:val="99411"/>
@@ -1725,6 +1772,42 @@
     </w:lvlOverride>
   </w:num>
   <w:num w:numId="1003">
+    <w:abstractNumId w:val="991"/>
+  </w:num>
+  <w:num w:numId="1004">
+    <w:abstractNumId w:val="99411"/>
+    <w:lvlOverride w:ilvl="0">
+      <w:startOverride w:val="1"/>
+    </w:lvlOverride>
+    <w:lvlOverride w:ilvl="1">
+      <w:startOverride w:val="1"/>
+    </w:lvlOverride>
+    <w:lvlOverride w:ilvl="2">
+      <w:startOverride w:val="1"/>
+    </w:lvlOverride>
+    <w:lvlOverride w:ilvl="3">
+      <w:startOverride w:val="1"/>
+    </w:lvlOverride>
+    <w:lvlOverride w:ilvl="4">
+      <w:startOverride w:val="1"/>
+    </w:lvlOverride>
+    <w:lvlOverride w:ilvl="5">
+      <w:startOverride w:val="1"/>
+    </w:lvlOverride>
+    <w:lvlOverride w:ilvl="6">
+      <w:startOverride w:val="1"/>
+    </w:lvlOverride>
+    <w:lvlOverride w:ilvl="7">
+      <w:startOverride w:val="1"/>
+    </w:lvlOverride>
+    <w:lvlOverride w:ilvl="8">
+      <w:startOverride w:val="1"/>
+    </w:lvlOverride>
+  </w:num>
+  <w:num w:numId="1005">
+    <w:abstractNumId w:val="991"/>
+  </w:num>
+  <w:num w:numId="1006">
     <w:abstractNumId w:val="991"/>
   </w:num>
 </w:numbering>

</xml_diff>

<commit_message>
Amélioration du rendu markdown github (?)"
</commit_message>
<xml_diff>
--- a/algo kNN/k voisins.docx
+++ b/algo kNN/k voisins.docx
@@ -652,7 +652,7 @@
       </w:pPr>
       <w:r>
         <w:rPr>
-          <w:rStyle w:val="VerbatimChar"/>
+          <w:rStyle w:val="NormalTok"/>
         </w:rPr>
         <w:t xml:space="preserve">Fonction classe_1nn(o)</w:t>
       </w:r>
@@ -661,7 +661,7 @@
       </w:r>
       <w:r>
         <w:rPr>
-          <w:rStyle w:val="VerbatimChar"/>
+          <w:rStyle w:val="NormalTok"/>
         </w:rPr>
         <w:t xml:space="preserve">    </w:t>
       </w:r>
@@ -670,73 +670,157 @@
       </w:r>
       <w:r>
         <w:rPr>
-          <w:rStyle w:val="VerbatimChar"/>
-        </w:rPr>
-        <w:t xml:space="preserve">    distance_min = Infini</w:t>
-      </w:r>
-      <w:r>
-        <w:br w:type="textWrapping"/>
-      </w:r>
-      <w:r>
-        <w:rPr>
-          <w:rStyle w:val="VerbatimChar"/>
-        </w:rPr>
-        <w:t xml:space="preserve">    voisin = Nul</w:t>
-      </w:r>
-      <w:r>
-        <w:br w:type="textWrapping"/>
-      </w:r>
-      <w:r>
-        <w:br w:type="textWrapping"/>
-      </w:r>
-      <w:r>
-        <w:rPr>
-          <w:rStyle w:val="VerbatimChar"/>
-        </w:rPr>
-        <w:t xml:space="preserve">    Pour j allant 1 à n:</w:t>
-      </w:r>
-      <w:r>
-        <w:br w:type="textWrapping"/>
-      </w:r>
-      <w:r>
-        <w:rPr>
-          <w:rStyle w:val="VerbatimChar"/>
-        </w:rPr>
-        <w:t xml:space="preserve">        distance = d(o,o_j)</w:t>
-      </w:r>
-      <w:r>
-        <w:br w:type="textWrapping"/>
-      </w:r>
-      <w:r>
-        <w:rPr>
-          <w:rStyle w:val="VerbatimChar"/>
-        </w:rPr>
-        <w:t xml:space="preserve">        Si distance &lt; distance_min Alors</w:t>
-      </w:r>
-      <w:r>
-        <w:br w:type="textWrapping"/>
-      </w:r>
-      <w:r>
-        <w:rPr>
-          <w:rStyle w:val="VerbatimChar"/>
-        </w:rPr>
-        <w:t xml:space="preserve">            distance_min = distance</w:t>
-      </w:r>
-      <w:r>
-        <w:br w:type="textWrapping"/>
-      </w:r>
-      <w:r>
-        <w:rPr>
-          <w:rStyle w:val="VerbatimChar"/>
-        </w:rPr>
-        <w:t xml:space="preserve">            voisin = o_j</w:t>
-      </w:r>
-      <w:r>
-        <w:br w:type="textWrapping"/>
-      </w:r>
-      <w:r>
-        <w:rPr>
-          <w:rStyle w:val="VerbatimChar"/>
+          <w:rStyle w:val="NormalTok"/>
+        </w:rPr>
+        <w:t xml:space="preserve">    distance_min </w:t>
+      </w:r>
+      <w:r>
+        <w:rPr>
+          <w:rStyle w:val="OperatorTok"/>
+        </w:rPr>
+        <w:t xml:space="preserve">=</w:t>
+      </w:r>
+      <w:r>
+        <w:rPr>
+          <w:rStyle w:val="NormalTok"/>
+        </w:rPr>
+        <w:t xml:space="preserve"> Infini</w:t>
+      </w:r>
+      <w:r>
+        <w:br w:type="textWrapping"/>
+      </w:r>
+      <w:r>
+        <w:rPr>
+          <w:rStyle w:val="NormalTok"/>
+        </w:rPr>
+        <w:t xml:space="preserve">    voisin </w:t>
+      </w:r>
+      <w:r>
+        <w:rPr>
+          <w:rStyle w:val="OperatorTok"/>
+        </w:rPr>
+        <w:t xml:space="preserve">=</w:t>
+      </w:r>
+      <w:r>
+        <w:rPr>
+          <w:rStyle w:val="NormalTok"/>
+        </w:rPr>
+        <w:t xml:space="preserve"> Nul</w:t>
+      </w:r>
+      <w:r>
+        <w:br w:type="textWrapping"/>
+      </w:r>
+      <w:r>
+        <w:br w:type="textWrapping"/>
+      </w:r>
+      <w:r>
+        <w:rPr>
+          <w:rStyle w:val="NormalTok"/>
+        </w:rPr>
+        <w:t xml:space="preserve">    Pour j allant </w:t>
+      </w:r>
+      <w:r>
+        <w:rPr>
+          <w:rStyle w:val="DecValTok"/>
+        </w:rPr>
+        <w:t xml:space="preserve">1</w:t>
+      </w:r>
+      <w:r>
+        <w:rPr>
+          <w:rStyle w:val="NormalTok"/>
+        </w:rPr>
+        <w:t xml:space="preserve"> à n:</w:t>
+      </w:r>
+      <w:r>
+        <w:br w:type="textWrapping"/>
+      </w:r>
+      <w:r>
+        <w:rPr>
+          <w:rStyle w:val="NormalTok"/>
+        </w:rPr>
+        <w:t xml:space="preserve">        distance </w:t>
+      </w:r>
+      <w:r>
+        <w:rPr>
+          <w:rStyle w:val="OperatorTok"/>
+        </w:rPr>
+        <w:t xml:space="preserve">=</w:t>
+      </w:r>
+      <w:r>
+        <w:rPr>
+          <w:rStyle w:val="NormalTok"/>
+        </w:rPr>
+        <w:t xml:space="preserve"> d(o,o_j)</w:t>
+      </w:r>
+      <w:r>
+        <w:br w:type="textWrapping"/>
+      </w:r>
+      <w:r>
+        <w:rPr>
+          <w:rStyle w:val="NormalTok"/>
+        </w:rPr>
+        <w:t xml:space="preserve">        Si distance </w:t>
+      </w:r>
+      <w:r>
+        <w:rPr>
+          <w:rStyle w:val="OperatorTok"/>
+        </w:rPr>
+        <w:t xml:space="preserve">&lt;</w:t>
+      </w:r>
+      <w:r>
+        <w:rPr>
+          <w:rStyle w:val="NormalTok"/>
+        </w:rPr>
+        <w:t xml:space="preserve"> distance_min Alors</w:t>
+      </w:r>
+      <w:r>
+        <w:br w:type="textWrapping"/>
+      </w:r>
+      <w:r>
+        <w:rPr>
+          <w:rStyle w:val="NormalTok"/>
+        </w:rPr>
+        <w:t xml:space="preserve">            distance_min </w:t>
+      </w:r>
+      <w:r>
+        <w:rPr>
+          <w:rStyle w:val="OperatorTok"/>
+        </w:rPr>
+        <w:t xml:space="preserve">=</w:t>
+      </w:r>
+      <w:r>
+        <w:rPr>
+          <w:rStyle w:val="NormalTok"/>
+        </w:rPr>
+        <w:t xml:space="preserve"> distance</w:t>
+      </w:r>
+      <w:r>
+        <w:br w:type="textWrapping"/>
+      </w:r>
+      <w:r>
+        <w:rPr>
+          <w:rStyle w:val="NormalTok"/>
+        </w:rPr>
+        <w:t xml:space="preserve">            voisin </w:t>
+      </w:r>
+      <w:r>
+        <w:rPr>
+          <w:rStyle w:val="OperatorTok"/>
+        </w:rPr>
+        <w:t xml:space="preserve">=</w:t>
+      </w:r>
+      <w:r>
+        <w:rPr>
+          <w:rStyle w:val="NormalTok"/>
+        </w:rPr>
+        <w:t xml:space="preserve"> o_j</w:t>
+      </w:r>
+      <w:r>
+        <w:br w:type="textWrapping"/>
+      </w:r>
+      <w:r>
+        <w:rPr>
+          <w:rStyle w:val="NormalTok"/>
         </w:rPr>
         <w:t xml:space="preserve">        FinSi</w:t>
       </w:r>
@@ -745,7 +829,7 @@
       </w:r>
       <w:r>
         <w:rPr>
-          <w:rStyle w:val="VerbatimChar"/>
+          <w:rStyle w:val="NormalTok"/>
         </w:rPr>
         <w:t xml:space="preserve">    FinPour</w:t>
       </w:r>
@@ -757,7 +841,7 @@
       </w:r>
       <w:r>
         <w:rPr>
-          <w:rStyle w:val="VerbatimChar"/>
+          <w:rStyle w:val="NormalTok"/>
         </w:rPr>
         <w:t xml:space="preserve">    Renvoyer c(voisin)</w:t>
       </w:r>
@@ -784,13 +868,63 @@
     </w:p>
     <w:p>
       <w:pPr>
+        <w:pStyle w:val="FirstParagraph"/>
+      </w:pPr>
+      <w:r>
+        <w:drawing>
+          <wp:inline>
+            <wp:extent cx="4042932" cy="3984826"/>
+            <wp:effectExtent b="0" l="0" r="0" t="0"/>
+            <wp:docPr descr="Image" title="" id="1" name="Picture"/>
+            <a:graphic>
+              <a:graphicData uri="http://schemas.openxmlformats.org/drawingml/2006/picture">
+                <pic:pic>
+                  <pic:nvPicPr>
+                    <pic:cNvPr descr="tikz/e820e038e5a9d21da733edb690a6ef13a2d088ed.png" id="0" name="Picture"/>
+                    <pic:cNvPicPr>
+                      <a:picLocks noChangeArrowheads="1" noChangeAspect="1"/>
+                    </pic:cNvPicPr>
+                  </pic:nvPicPr>
+                  <pic:blipFill>
+                    <a:blip r:embed="rId23"/>
+                    <a:stretch>
+                      <a:fillRect/>
+                    </a:stretch>
+                  </pic:blipFill>
+                  <pic:spPr bwMode="auto">
+                    <a:xfrm>
+                      <a:off x="0" y="0"/>
+                      <a:ext cx="4042932" cy="3984826"/>
+                    </a:xfrm>
+                    <a:prstGeom prst="rect">
+                      <a:avLst/>
+                    </a:prstGeom>
+                    <a:noFill/>
+                    <a:ln w="9525">
+                      <a:noFill/>
+                      <a:headEnd/>
+                      <a:tailEnd/>
+                    </a:ln>
+                  </pic:spPr>
+                </pic:pic>
+              </a:graphicData>
+            </a:graphic>
+          </wp:inline>
+        </w:drawing>
+      </w:r>
+      <w:r>
+        <w:t xml:space="preserve"> </w:t>
+      </w:r>
+    </w:p>
+    <w:p>
+      <w:pPr>
         <w:pStyle w:val="Heading2"/>
       </w:pPr>
-      <w:bookmarkStart w:id="23" w:name="principe-du-k-nn"/>
+      <w:bookmarkStart w:id="24" w:name="principe-du-k-nn"/>
       <w:r>
         <w:t xml:space="preserve">3. Principe du k-NN</w:t>
       </w:r>
-      <w:bookmarkEnd w:id="23"/>
+      <w:bookmarkEnd w:id="24"/>
     </w:p>
     <w:p>
       <w:pPr>
@@ -982,7 +1116,7 @@
       </w:pPr>
       <w:r>
         <w:rPr>
-          <w:rStyle w:val="VerbatimChar"/>
+          <w:rStyle w:val="NormalTok"/>
         </w:rPr>
         <w:t xml:space="preserve">Fonction k_voisins(o)</w:t>
       </w:r>
@@ -991,16 +1125,28 @@
       </w:r>
       <w:r>
         <w:rPr>
-          <w:rStyle w:val="VerbatimChar"/>
-        </w:rPr>
-        <w:t xml:space="preserve">    Pour j allant 1 à k:</w:t>
-      </w:r>
-      <w:r>
-        <w:br w:type="textWrapping"/>
-      </w:r>
-      <w:r>
-        <w:rPr>
-          <w:rStyle w:val="VerbatimChar"/>
+          <w:rStyle w:val="NormalTok"/>
+        </w:rPr>
+        <w:t xml:space="preserve">    Pour j allant </w:t>
+      </w:r>
+      <w:r>
+        <w:rPr>
+          <w:rStyle w:val="DecValTok"/>
+        </w:rPr>
+        <w:t xml:space="preserve">1</w:t>
+      </w:r>
+      <w:r>
+        <w:rPr>
+          <w:rStyle w:val="NormalTok"/>
+        </w:rPr>
+        <w:t xml:space="preserve"> à k:</w:t>
+      </w:r>
+      <w:r>
+        <w:br w:type="textWrapping"/>
+      </w:r>
+      <w:r>
+        <w:rPr>
+          <w:rStyle w:val="NormalTok"/>
         </w:rPr>
         <w:t xml:space="preserve">        ajouter o_j à voisins</w:t>
       </w:r>
@@ -1009,7 +1155,7 @@
       </w:r>
       <w:r>
         <w:rPr>
-          <w:rStyle w:val="VerbatimChar"/>
+          <w:rStyle w:val="NormalTok"/>
         </w:rPr>
         <w:t xml:space="preserve">    FinPour</w:t>
       </w:r>
@@ -1021,46 +1167,100 @@
       </w:r>
       <w:r>
         <w:rPr>
-          <w:rStyle w:val="VerbatimChar"/>
-        </w:rPr>
-        <w:t xml:space="preserve">    dmax = distance_max(o, voisins)</w:t>
-      </w:r>
-      <w:r>
-        <w:br w:type="textWrapping"/>
-      </w:r>
-      <w:r>
-        <w:br w:type="textWrapping"/>
-      </w:r>
-      <w:r>
-        <w:rPr>
-          <w:rStyle w:val="VerbatimChar"/>
-        </w:rPr>
-        <w:t xml:space="preserve">    Pour j allant k+1 à n:</w:t>
-      </w:r>
-      <w:r>
-        <w:br w:type="textWrapping"/>
-      </w:r>
-      <w:r>
-        <w:rPr>
-          <w:rStyle w:val="VerbatimChar"/>
-        </w:rPr>
-        <w:t xml:space="preserve">        distance = d(o,o_j)</w:t>
-      </w:r>
-      <w:r>
-        <w:br w:type="textWrapping"/>
-      </w:r>
-      <w:r>
-        <w:rPr>
-          <w:rStyle w:val="VerbatimChar"/>
-        </w:rPr>
-        <w:t xml:space="preserve">        Si distance &lt; dmax Alors</w:t>
-      </w:r>
-      <w:r>
-        <w:br w:type="textWrapping"/>
-      </w:r>
-      <w:r>
-        <w:rPr>
-          <w:rStyle w:val="VerbatimChar"/>
+          <w:rStyle w:val="NormalTok"/>
+        </w:rPr>
+        <w:t xml:space="preserve">    dmax </w:t>
+      </w:r>
+      <w:r>
+        <w:rPr>
+          <w:rStyle w:val="OperatorTok"/>
+        </w:rPr>
+        <w:t xml:space="preserve">=</w:t>
+      </w:r>
+      <w:r>
+        <w:rPr>
+          <w:rStyle w:val="NormalTok"/>
+        </w:rPr>
+        <w:t xml:space="preserve"> distance_max(o, voisins)</w:t>
+      </w:r>
+      <w:r>
+        <w:br w:type="textWrapping"/>
+      </w:r>
+      <w:r>
+        <w:br w:type="textWrapping"/>
+      </w:r>
+      <w:r>
+        <w:rPr>
+          <w:rStyle w:val="NormalTok"/>
+        </w:rPr>
+        <w:t xml:space="preserve">    Pour j allant k</w:t>
+      </w:r>
+      <w:r>
+        <w:rPr>
+          <w:rStyle w:val="OperatorTok"/>
+        </w:rPr>
+        <w:t xml:space="preserve">+</w:t>
+      </w:r>
+      <w:r>
+        <w:rPr>
+          <w:rStyle w:val="DecValTok"/>
+        </w:rPr>
+        <w:t xml:space="preserve">1</w:t>
+      </w:r>
+      <w:r>
+        <w:rPr>
+          <w:rStyle w:val="NormalTok"/>
+        </w:rPr>
+        <w:t xml:space="preserve"> à n:</w:t>
+      </w:r>
+      <w:r>
+        <w:br w:type="textWrapping"/>
+      </w:r>
+      <w:r>
+        <w:rPr>
+          <w:rStyle w:val="NormalTok"/>
+        </w:rPr>
+        <w:t xml:space="preserve">        distance </w:t>
+      </w:r>
+      <w:r>
+        <w:rPr>
+          <w:rStyle w:val="OperatorTok"/>
+        </w:rPr>
+        <w:t xml:space="preserve">=</w:t>
+      </w:r>
+      <w:r>
+        <w:rPr>
+          <w:rStyle w:val="NormalTok"/>
+        </w:rPr>
+        <w:t xml:space="preserve"> d(o,o_j)</w:t>
+      </w:r>
+      <w:r>
+        <w:br w:type="textWrapping"/>
+      </w:r>
+      <w:r>
+        <w:rPr>
+          <w:rStyle w:val="NormalTok"/>
+        </w:rPr>
+        <w:t xml:space="preserve">        Si distance </w:t>
+      </w:r>
+      <w:r>
+        <w:rPr>
+          <w:rStyle w:val="OperatorTok"/>
+        </w:rPr>
+        <w:t xml:space="preserve">&lt;</w:t>
+      </w:r>
+      <w:r>
+        <w:rPr>
+          <w:rStyle w:val="NormalTok"/>
+        </w:rPr>
+        <w:t xml:space="preserve"> dmax Alors</w:t>
+      </w:r>
+      <w:r>
+        <w:br w:type="textWrapping"/>
+      </w:r>
+      <w:r>
+        <w:rPr>
+          <w:rStyle w:val="NormalTok"/>
         </w:rPr>
         <w:t xml:space="preserve">            Enlever le voisin le plus éloigné de o</w:t>
       </w:r>
@@ -1069,7 +1269,7 @@
       </w:r>
       <w:r>
         <w:rPr>
-          <w:rStyle w:val="VerbatimChar"/>
+          <w:rStyle w:val="NormalTok"/>
         </w:rPr>
         <w:t xml:space="preserve">            Ajouter o_j à voisins</w:t>
       </w:r>
@@ -1078,16 +1278,28 @@
       </w:r>
       <w:r>
         <w:rPr>
-          <w:rStyle w:val="VerbatimChar"/>
-        </w:rPr>
-        <w:t xml:space="preserve">            dmax = distance_max(o, voisins)</w:t>
-      </w:r>
-      <w:r>
-        <w:br w:type="textWrapping"/>
-      </w:r>
-      <w:r>
-        <w:rPr>
-          <w:rStyle w:val="VerbatimChar"/>
+          <w:rStyle w:val="NormalTok"/>
+        </w:rPr>
+        <w:t xml:space="preserve">            dmax </w:t>
+      </w:r>
+      <w:r>
+        <w:rPr>
+          <w:rStyle w:val="OperatorTok"/>
+        </w:rPr>
+        <w:t xml:space="preserve">=</w:t>
+      </w:r>
+      <w:r>
+        <w:rPr>
+          <w:rStyle w:val="NormalTok"/>
+        </w:rPr>
+        <w:t xml:space="preserve"> distance_max(o, voisins)</w:t>
+      </w:r>
+      <w:r>
+        <w:br w:type="textWrapping"/>
+      </w:r>
+      <w:r>
+        <w:rPr>
+          <w:rStyle w:val="NormalTok"/>
         </w:rPr>
         <w:t xml:space="preserve">        FinSi</w:t>
       </w:r>
@@ -1096,7 +1308,7 @@
       </w:r>
       <w:r>
         <w:rPr>
-          <w:rStyle w:val="VerbatimChar"/>
+          <w:rStyle w:val="NormalTok"/>
         </w:rPr>
         <w:t xml:space="preserve">    FinPour</w:t>
       </w:r>
@@ -1108,7 +1320,7 @@
       </w:r>
       <w:r>
         <w:rPr>
-          <w:rStyle w:val="VerbatimChar"/>
+          <w:rStyle w:val="NormalTok"/>
         </w:rPr>
         <w:t xml:space="preserve">    Renvoyer voisins</w:t>
       </w:r>
@@ -1120,49 +1332,109 @@
       </w:r>
       <w:r>
         <w:rPr>
-          <w:rStyle w:val="VerbatimChar"/>
-        </w:rPr>
-        <w:t xml:space="preserve">Fonction classe_knn(0)</w:t>
-      </w:r>
-      <w:r>
-        <w:br w:type="textWrapping"/>
-      </w:r>
-      <w:r>
-        <w:rPr>
-          <w:rStyle w:val="VerbatimChar"/>
-        </w:rPr>
-        <w:t xml:space="preserve">    voisins = k_voisins(o)</w:t>
-      </w:r>
-      <w:r>
-        <w:br w:type="textWrapping"/>
-      </w:r>
-      <w:r>
-        <w:br w:type="textWrapping"/>
-      </w:r>
-      <w:r>
-        <w:rPr>
-          <w:rStyle w:val="VerbatimChar"/>
-        </w:rPr>
-        <w:t xml:space="preserve">    effectif_c1 = 0</w:t>
-      </w:r>
-      <w:r>
-        <w:br w:type="textWrapping"/>
-      </w:r>
-      <w:r>
-        <w:rPr>
-          <w:rStyle w:val="VerbatimChar"/>
-        </w:rPr>
-        <w:t xml:space="preserve">    effectif_c2 = 0</w:t>
-      </w:r>
-      <w:r>
-        <w:br w:type="textWrapping"/>
-      </w:r>
-      <w:r>
-        <w:br w:type="textWrapping"/>
-      </w:r>
-      <w:r>
-        <w:rPr>
-          <w:rStyle w:val="VerbatimChar"/>
+          <w:rStyle w:val="NormalTok"/>
+        </w:rPr>
+        <w:t xml:space="preserve">Fonction classe_knn(</w:t>
+      </w:r>
+      <w:r>
+        <w:rPr>
+          <w:rStyle w:val="DecValTok"/>
+        </w:rPr>
+        <w:t xml:space="preserve">0</w:t>
+      </w:r>
+      <w:r>
+        <w:rPr>
+          <w:rStyle w:val="NormalTok"/>
+        </w:rPr>
+        <w:t xml:space="preserve">)</w:t>
+      </w:r>
+      <w:r>
+        <w:br w:type="textWrapping"/>
+      </w:r>
+      <w:r>
+        <w:rPr>
+          <w:rStyle w:val="NormalTok"/>
+        </w:rPr>
+        <w:t xml:space="preserve">    voisins </w:t>
+      </w:r>
+      <w:r>
+        <w:rPr>
+          <w:rStyle w:val="OperatorTok"/>
+        </w:rPr>
+        <w:t xml:space="preserve">=</w:t>
+      </w:r>
+      <w:r>
+        <w:rPr>
+          <w:rStyle w:val="NormalTok"/>
+        </w:rPr>
+        <w:t xml:space="preserve"> k_voisins(o)</w:t>
+      </w:r>
+      <w:r>
+        <w:br w:type="textWrapping"/>
+      </w:r>
+      <w:r>
+        <w:br w:type="textWrapping"/>
+      </w:r>
+      <w:r>
+        <w:rPr>
+          <w:rStyle w:val="NormalTok"/>
+        </w:rPr>
+        <w:t xml:space="preserve">    effectif_c1 </w:t>
+      </w:r>
+      <w:r>
+        <w:rPr>
+          <w:rStyle w:val="OperatorTok"/>
+        </w:rPr>
+        <w:t xml:space="preserve">=</w:t>
+      </w:r>
+      <w:r>
+        <w:rPr>
+          <w:rStyle w:val="NormalTok"/>
+        </w:rPr>
+        <w:t xml:space="preserve"> </w:t>
+      </w:r>
+      <w:r>
+        <w:rPr>
+          <w:rStyle w:val="DecValTok"/>
+        </w:rPr>
+        <w:t xml:space="preserve">0</w:t>
+      </w:r>
+      <w:r>
+        <w:br w:type="textWrapping"/>
+      </w:r>
+      <w:r>
+        <w:rPr>
+          <w:rStyle w:val="NormalTok"/>
+        </w:rPr>
+        <w:t xml:space="preserve">    effectif_c2 </w:t>
+      </w:r>
+      <w:r>
+        <w:rPr>
+          <w:rStyle w:val="OperatorTok"/>
+        </w:rPr>
+        <w:t xml:space="preserve">=</w:t>
+      </w:r>
+      <w:r>
+        <w:rPr>
+          <w:rStyle w:val="NormalTok"/>
+        </w:rPr>
+        <w:t xml:space="preserve"> </w:t>
+      </w:r>
+      <w:r>
+        <w:rPr>
+          <w:rStyle w:val="DecValTok"/>
+        </w:rPr>
+        <w:t xml:space="preserve">0</w:t>
+      </w:r>
+      <w:r>
+        <w:br w:type="textWrapping"/>
+      </w:r>
+      <w:r>
+        <w:br w:type="textWrapping"/>
+      </w:r>
+      <w:r>
+        <w:rPr>
+          <w:rStyle w:val="NormalTok"/>
         </w:rPr>
         <w:t xml:space="preserve">    Pour objet dans voisins:</w:t>
       </w:r>
@@ -1171,16 +1443,28 @@
       </w:r>
       <w:r>
         <w:rPr>
-          <w:rStyle w:val="VerbatimChar"/>
-        </w:rPr>
-        <w:t xml:space="preserve">        Si c(objet) = c1</w:t>
-      </w:r>
-      <w:r>
-        <w:br w:type="textWrapping"/>
-      </w:r>
-      <w:r>
-        <w:rPr>
-          <w:rStyle w:val="VerbatimChar"/>
+          <w:rStyle w:val="NormalTok"/>
+        </w:rPr>
+        <w:t xml:space="preserve">        Si c(objet) </w:t>
+      </w:r>
+      <w:r>
+        <w:rPr>
+          <w:rStyle w:val="OperatorTok"/>
+        </w:rPr>
+        <w:t xml:space="preserve">=</w:t>
+      </w:r>
+      <w:r>
+        <w:rPr>
+          <w:rStyle w:val="NormalTok"/>
+        </w:rPr>
+        <w:t xml:space="preserve"> c1</w:t>
+      </w:r>
+      <w:r>
+        <w:br w:type="textWrapping"/>
+      </w:r>
+      <w:r>
+        <w:rPr>
+          <w:rStyle w:val="NormalTok"/>
         </w:rPr>
         <w:t xml:space="preserve">            Augmenter effectif_c1</w:t>
       </w:r>
@@ -1189,7 +1473,7 @@
       </w:r>
       <w:r>
         <w:rPr>
-          <w:rStyle w:val="VerbatimChar"/>
+          <w:rStyle w:val="NormalTok"/>
         </w:rPr>
         <w:t xml:space="preserve">        Sinon</w:t>
       </w:r>
@@ -1198,7 +1482,7 @@
       </w:r>
       <w:r>
         <w:rPr>
-          <w:rStyle w:val="VerbatimChar"/>
+          <w:rStyle w:val="NormalTok"/>
         </w:rPr>
         <w:t xml:space="preserve">            Augmenter effectif_c2</w:t>
       </w:r>
@@ -1207,7 +1491,7 @@
       </w:r>
       <w:r>
         <w:rPr>
-          <w:rStyle w:val="VerbatimChar"/>
+          <w:rStyle w:val="NormalTok"/>
         </w:rPr>
         <w:t xml:space="preserve">        FinSi</w:t>
       </w:r>
@@ -1216,7 +1500,7 @@
       </w:r>
       <w:r>
         <w:rPr>
-          <w:rStyle w:val="VerbatimChar"/>
+          <w:rStyle w:val="NormalTok"/>
         </w:rPr>
         <w:t xml:space="preserve">    FinPour</w:t>
       </w:r>
@@ -1228,16 +1512,28 @@
       </w:r>
       <w:r>
         <w:rPr>
-          <w:rStyle w:val="VerbatimChar"/>
-        </w:rPr>
-        <w:t xml:space="preserve">    Si effectif_c1 &gt; effectif_c2</w:t>
-      </w:r>
-      <w:r>
-        <w:br w:type="textWrapping"/>
-      </w:r>
-      <w:r>
-        <w:rPr>
-          <w:rStyle w:val="VerbatimChar"/>
+          <w:rStyle w:val="NormalTok"/>
+        </w:rPr>
+        <w:t xml:space="preserve">    Si effectif_c1 </w:t>
+      </w:r>
+      <w:r>
+        <w:rPr>
+          <w:rStyle w:val="OperatorTok"/>
+        </w:rPr>
+        <w:t xml:space="preserve">&gt;</w:t>
+      </w:r>
+      <w:r>
+        <w:rPr>
+          <w:rStyle w:val="NormalTok"/>
+        </w:rPr>
+        <w:t xml:space="preserve"> effectif_c2</w:t>
+      </w:r>
+      <w:r>
+        <w:br w:type="textWrapping"/>
+      </w:r>
+      <w:r>
+        <w:rPr>
+          <w:rStyle w:val="NormalTok"/>
         </w:rPr>
         <w:t xml:space="preserve">        Renvoyer c1</w:t>
       </w:r>
@@ -1246,7 +1542,7 @@
       </w:r>
       <w:r>
         <w:rPr>
-          <w:rStyle w:val="VerbatimChar"/>
+          <w:rStyle w:val="NormalTok"/>
         </w:rPr>
         <w:t xml:space="preserve">    Sinon</w:t>
       </w:r>
@@ -1255,7 +1551,7 @@
       </w:r>
       <w:r>
         <w:rPr>
-          <w:rStyle w:val="VerbatimChar"/>
+          <w:rStyle w:val="NormalTok"/>
         </w:rPr>
         <w:t xml:space="preserve">        Renvoyer c2</w:t>
       </w:r>
@@ -1264,7 +1560,7 @@
       </w:r>
       <w:r>
         <w:rPr>
-          <w:rStyle w:val="VerbatimChar"/>
+          <w:rStyle w:val="NormalTok"/>
         </w:rPr>
         <w:t xml:space="preserve">    FinSi</w:t>
       </w:r>

</xml_diff>